<commit_message>
* My second try
</commit_message>
<xml_diff>
--- a/reports/subreport/Data MEM Test Bench - Report_yd1257_Dai_Yiren.docx
+++ b/reports/subreport/Data MEM Test Bench - Report_yd1257_Dai_Yiren.docx
@@ -2,6 +2,17 @@
 <file path=word/document.xml><?xml version="1.0" encoding="utf-8"?>
 <w:document xmlns:wpc="http://schemas.microsoft.com/office/word/2010/wordprocessingCanvas" xmlns:cx="http://schemas.microsoft.com/office/drawing/2014/chartex" xmlns:cx1="http://schemas.microsoft.com/office/drawing/2015/9/8/chartex" xmlns:cx2="http://schemas.microsoft.com/office/drawing/2015/10/21/chartex" xmlns:cx3="http://schemas.microsoft.com/office/drawing/2016/5/9/chartex" xmlns:cx4="http://schemas.microsoft.com/office/drawing/2016/5/10/chartex" xmlns:cx5="http://schemas.microsoft.com/office/drawing/2016/5/11/chartex" xmlns:cx6="http://schemas.microsoft.com/office/drawing/2016/5/12/chartex" xmlns:cx7="http://schemas.microsoft.com/office/drawing/2016/5/13/chartex" xmlns:cx8="http://schemas.microsoft.com/office/drawing/2016/5/14/chartex" xmlns:mc="http://schemas.openxmlformats.org/markup-compatibility/2006" xmlns:aink="http://schemas.microsoft.com/office/drawing/2016/ink" xmlns:am3d="http://schemas.microsoft.com/office/drawing/2017/model3d" xmlns:o="urn:schemas-microsoft-com:office:office" xmlns:r="http://schemas.openxmlformats.org/officeDocument/2006/relationships" xmlns:m="http://schemas.openxmlformats.org/officeDocument/2006/math" xmlns:v="urn:schemas-microsoft-com:vml" xmlns:wp14="http://schemas.microsoft.com/office/word/2010/wordprocessingDrawing" xmlns:wp="http://schemas.openxmlformats.org/drawingml/2006/wordprocessingDrawing" xmlns:w10="urn:schemas-microsoft-com:office:word" xmlns:w="http://schemas.openxmlformats.org/wordprocessingml/2006/main" xmlns:w14="http://schemas.microsoft.com/office/word/2010/wordml" xmlns:w15="http://schemas.microsoft.com/office/word/2012/wordml" xmlns:w16cid="http://schemas.microsoft.com/office/word/2016/wordml/cid" xmlns:w16se="http://schemas.microsoft.com/office/word/2015/wordml/symex" xmlns:wpg="http://schemas.microsoft.com/office/word/2010/wordprocessingGroup" xmlns:wpi="http://schemas.microsoft.com/office/word/2010/wordprocessingInk" xmlns:wne="http://schemas.microsoft.com/office/word/2006/wordml" xmlns:wps="http://schemas.microsoft.com/office/word/2010/wordprocessingShape" mc:Ignorable="w14 w15 w16se w16cid wp14">
   <w:body>
+    <w:p>
+      <w:pPr>
+        <w:pStyle w:val="Title"/>
+        <w:jc w:val="center"/>
+      </w:pPr>
+      <w:r>
+        <w:t>TEST002</w:t>
+      </w:r>
+      <w:bookmarkStart w:id="0" w:name="_GoBack"/>
+      <w:bookmarkEnd w:id="0"/>
+    </w:p>
     <w:p>
       <w:pPr>
         <w:pStyle w:val="Title"/>
@@ -65,21 +76,8 @@
           <w:numId w:val="11"/>
         </w:numPr>
       </w:pPr>
-      <w:proofErr w:type="spellStart"/>
       <w:r>
-        <w:t>addr</w:t>
-      </w:r>
-      <w:proofErr w:type="spellEnd"/>
-      <w:r>
-        <w:t xml:space="preserve"> from 0 – 127 and </w:t>
-      </w:r>
-      <w:proofErr w:type="spellStart"/>
-      <w:r>
-        <w:t>wd</w:t>
-      </w:r>
-      <w:proofErr w:type="spellEnd"/>
-      <w:r>
-        <w:t xml:space="preserve"> = </w:t>
+        <w:t xml:space="preserve">addr from 0 – 127 and wd = </w:t>
       </w:r>
       <w:r>
         <w:t>00000001000000100000001100000100</w:t>
@@ -93,24 +91,8 @@
           <w:numId w:val="11"/>
         </w:numPr>
       </w:pPr>
-      <w:proofErr w:type="spellStart"/>
       <w:r>
-        <w:t>addr</w:t>
-      </w:r>
-      <w:proofErr w:type="spellEnd"/>
-      <w:r>
-        <w:t xml:space="preserve"> from 0 – 127 and </w:t>
-      </w:r>
-      <w:proofErr w:type="spellStart"/>
-      <w:r>
-        <w:t>wd</w:t>
-      </w:r>
-      <w:proofErr w:type="spellEnd"/>
-      <w:r>
-        <w:t xml:space="preserve"> =</w:t>
-      </w:r>
-      <w:r>
-        <w:t xml:space="preserve"> </w:t>
+        <w:t xml:space="preserve">addr from 0 – 127 and wd = </w:t>
       </w:r>
       <w:r>
         <w:t>00000100000000110000001000000001</w:t>
@@ -124,24 +106,8 @@
           <w:numId w:val="11"/>
         </w:numPr>
       </w:pPr>
-      <w:proofErr w:type="spellStart"/>
       <w:r>
-        <w:t>addr</w:t>
-      </w:r>
-      <w:proofErr w:type="spellEnd"/>
-      <w:r>
-        <w:t xml:space="preserve"> from 0 – 127 and </w:t>
-      </w:r>
-      <w:proofErr w:type="spellStart"/>
-      <w:r>
-        <w:t>wd</w:t>
-      </w:r>
-      <w:proofErr w:type="spellEnd"/>
-      <w:r>
-        <w:t xml:space="preserve"> =</w:t>
-      </w:r>
-      <w:r>
-        <w:t xml:space="preserve"> </w:t>
+        <w:t xml:space="preserve">addr from 0 – 127 and wd = </w:t>
       </w:r>
       <w:r>
         <w:t>11111111111111101111110111111100</w:t>
@@ -155,21 +121,8 @@
           <w:numId w:val="11"/>
         </w:numPr>
       </w:pPr>
-      <w:proofErr w:type="spellStart"/>
       <w:r>
-        <w:t>addr</w:t>
-      </w:r>
-      <w:proofErr w:type="spellEnd"/>
-      <w:r>
-        <w:t xml:space="preserve"> from 0 – 127 and </w:t>
-      </w:r>
-      <w:proofErr w:type="spellStart"/>
-      <w:r>
-        <w:t>wd</w:t>
-      </w:r>
-      <w:proofErr w:type="spellEnd"/>
-      <w:r>
-        <w:t xml:space="preserve"> =</w:t>
+        <w:t>addr from 0 – 127 and wd =</w:t>
       </w:r>
       <w:r>
         <w:t xml:space="preserve"> 11111100111111011111111011111111</w:t>
@@ -183,21 +136,8 @@
           <w:numId w:val="11"/>
         </w:numPr>
       </w:pPr>
-      <w:proofErr w:type="spellStart"/>
       <w:r>
-        <w:t xml:space="preserve">addr </w:t>
-      </w:r>
-      <w:proofErr w:type="spellEnd"/>
-      <w:r>
-        <w:t xml:space="preserve">from 0 – 127 and </w:t>
-      </w:r>
-      <w:proofErr w:type="spellStart"/>
-      <w:r>
-        <w:t>wd</w:t>
-      </w:r>
-      <w:proofErr w:type="spellEnd"/>
-      <w:r>
-        <w:t xml:space="preserve"> = 00000001000000101111110111111100</w:t>
+        <w:t>addr from 0 – 127 and wd = 00000001000000101111110111111100</w:t>
       </w:r>
     </w:p>
     <w:p>
@@ -208,24 +148,8 @@
           <w:numId w:val="11"/>
         </w:numPr>
       </w:pPr>
-      <w:proofErr w:type="spellStart"/>
       <w:r>
-        <w:t>addr</w:t>
-      </w:r>
-      <w:proofErr w:type="spellEnd"/>
-      <w:r>
-        <w:t xml:space="preserve"> from 0 – 127 and </w:t>
-      </w:r>
-      <w:proofErr w:type="spellStart"/>
-      <w:r>
-        <w:t>wd</w:t>
-      </w:r>
-      <w:proofErr w:type="spellEnd"/>
-      <w:r>
-        <w:t xml:space="preserve"> =</w:t>
-      </w:r>
-      <w:r>
-        <w:t xml:space="preserve"> 11111100111111010000001000000001</w:t>
+        <w:t>addr from 0 – 127 and wd = 11111100111111010000001000000001</w:t>
       </w:r>
     </w:p>
     <w:p>
@@ -236,24 +160,8 @@
           <w:numId w:val="11"/>
         </w:numPr>
       </w:pPr>
-      <w:proofErr w:type="spellStart"/>
       <w:r>
-        <w:t>addr</w:t>
-      </w:r>
-      <w:proofErr w:type="spellEnd"/>
-      <w:r>
-        <w:t xml:space="preserve"> from 0 – 127 and </w:t>
-      </w:r>
-      <w:proofErr w:type="spellStart"/>
-      <w:r>
-        <w:t>wd</w:t>
-      </w:r>
-      <w:proofErr w:type="spellEnd"/>
-      <w:r>
-        <w:t xml:space="preserve"> =</w:t>
-      </w:r>
-      <w:r>
-        <w:t xml:space="preserve"> 00000100000000111111111011111111</w:t>
+        <w:t>addr from 0 – 127 and wd = 00000100000000111111111011111111</w:t>
       </w:r>
     </w:p>
     <w:p>
@@ -264,24 +172,8 @@
           <w:numId w:val="11"/>
         </w:numPr>
       </w:pPr>
-      <w:proofErr w:type="spellStart"/>
       <w:r>
-        <w:t>addr</w:t>
-      </w:r>
-      <w:proofErr w:type="spellEnd"/>
-      <w:r>
-        <w:t xml:space="preserve"> from 0 – 127 and </w:t>
-      </w:r>
-      <w:proofErr w:type="spellStart"/>
-      <w:r>
-        <w:t>wd</w:t>
-      </w:r>
-      <w:proofErr w:type="spellEnd"/>
-      <w:r>
-        <w:t xml:space="preserve"> =</w:t>
-      </w:r>
-      <w:r>
-        <w:t xml:space="preserve"> 11111110111111110000001100000100</w:t>
+        <w:t>addr from 0 – 127 and wd = 11111110111111110000001100000100</w:t>
       </w:r>
     </w:p>
     <w:p/>
@@ -304,7 +196,7 @@
           <w:noProof/>
         </w:rPr>
         <w:drawing>
-          <wp:inline distT="0" distB="0" distL="0" distR="0">
+          <wp:inline distT="0" distB="0" distL="0" distR="0" wp14:anchorId="4134F371" wp14:editId="276C14B0">
             <wp:extent cx="6850380" cy="1150620"/>
             <wp:effectExtent l="0" t="0" r="7620" b="0"/>
             <wp:docPr id="2" name="Picture 2"/>
@@ -353,10 +245,7 @@
         </w:drawing>
       </w:r>
     </w:p>
-    <w:p>
-      <w:bookmarkStart w:id="0" w:name="_GoBack"/>
-      <w:bookmarkEnd w:id="0"/>
-    </w:p>
+    <w:p/>
     <w:sectPr>
       <w:pgSz w:w="12240" w:h="15840"/>
       <w:pgMar w:top="720" w:right="720" w:bottom="720" w:left="720" w:header="720" w:footer="720" w:gutter="0"/>
@@ -1524,6 +1413,7 @@
     <w:lsdException w:name="HTML Sample" w:semiHidden="1" w:unhideWhenUsed="1"/>
     <w:lsdException w:name="HTML Typewriter" w:semiHidden="1" w:unhideWhenUsed="1"/>
     <w:lsdException w:name="HTML Variable" w:semiHidden="1" w:unhideWhenUsed="1"/>
+    <w:lsdException w:name="Normal Table" w:semiHidden="1" w:unhideWhenUsed="1"/>
     <w:lsdException w:name="annotation subject" w:semiHidden="1" w:unhideWhenUsed="1"/>
     <w:lsdException w:name="No List" w:semiHidden="1" w:unhideWhenUsed="1"/>
     <w:lsdException w:name="Outline List 1" w:semiHidden="1" w:unhideWhenUsed="1"/>
@@ -1569,9 +1459,11 @@
     <w:lsdException w:name="Table Subtle 1" w:semiHidden="1" w:unhideWhenUsed="1"/>
     <w:lsdException w:name="Table Subtle 2" w:semiHidden="1" w:unhideWhenUsed="1"/>
     <w:lsdException w:name="Table Web 1" w:semiHidden="1" w:unhideWhenUsed="1"/>
+    <w:lsdException w:name="Table Web 2" w:semiHidden="1" w:unhideWhenUsed="1"/>
     <w:lsdException w:name="Table Web 3" w:semiHidden="1" w:unhideWhenUsed="1"/>
     <w:lsdException w:name="Balloon Text" w:semiHidden="1" w:unhideWhenUsed="1"/>
     <w:lsdException w:name="Table Grid" w:uiPriority="39"/>
+    <w:lsdException w:name="Table Theme" w:semiHidden="1" w:unhideWhenUsed="1"/>
     <w:lsdException w:name="Placeholder Text" w:semiHidden="1"/>
     <w:lsdException w:name="No Spacing" w:uiPriority="1" w:qFormat="1"/>
     <w:lsdException w:name="Light Shading" w:uiPriority="60"/>

</xml_diff>